<commit_message>
Add citations and cross-references
</commit_message>
<xml_diff>
--- a/analysis/paper/paper.docx
+++ b/analysis/paper/paper.docx
@@ -222,13 +222,13 @@
         <w:pStyle w:val="FirstParagraph"/>
       </w:pPr>
       <w:r>
-        <w:t xml:space="preserve">Here is a citation</w:t>
-      </w:r>
-      <w:r>
-        <w:t xml:space="preserve"> </w:t>
-      </w:r>
-      <w:r>
-        <w:t xml:space="preserve">(Marwick, 2017)</w:t>
+        <w:t xml:space="preserve">This is a replication of figure 2A from</w:t>
+      </w:r>
+      <w:r>
+        <w:rPr>
+          <w:vertAlign w:val="superscript"/>
+        </w:rPr>
+        <w:t xml:space="preserve">1</w:t>
       </w:r>
     </w:p>
     <w:bookmarkEnd w:id="21"/>
@@ -481,7 +481,7 @@
       </w:r>
     </w:p>
     <w:bookmarkEnd w:id="29"/>
-    <w:bookmarkStart w:id="34" w:name="references"/>
+    <w:bookmarkStart w:id="33" w:name="references"/>
     <w:p>
       <w:pPr>
         <w:pStyle w:val="Heading1"/>
@@ -499,758 +499,779 @@
         <w:t xml:space="preserve">References</w:t>
       </w:r>
     </w:p>
-    <w:bookmarkStart w:id="32" w:name="refs"/>
-    <w:bookmarkStart w:id="31" w:name="ref-Marwick2017"/>
+    <w:bookmarkStart w:id="31" w:name="refs"/>
+    <w:bookmarkStart w:id="30" w:name="ref-hirt2017"/>
     <w:p>
       <w:pPr>
         <w:pStyle w:val="Bibliography"/>
       </w:pPr>
       <w:r>
-        <w:t xml:space="preserve">Marwick, B., 2017. Computational reproducibility in archaeological research: Basic principles and a case study of their implementation. Journal of Archaeological Method and Theory 24, 424–450.</w:t>
+        <w:t xml:space="preserve">1.</w:t>
       </w:r>
       <w:r>
         <w:t xml:space="preserve"> </w:t>
       </w:r>
-      <w:hyperlink r:id="rId30">
-        <w:r>
-          <w:rPr>
-            <w:rStyle w:val="Hyperlink"/>
-          </w:rPr>
-          <w:t xml:space="preserve">https://doi.org/10.1007/s10816-015-9272-9</w:t>
-        </w:r>
-      </w:hyperlink>
-    </w:p>
+      <w:r>
+        <w:t xml:space="preserve">	</w:t>
+      </w:r>
+      <w:r>
+        <w:t xml:space="preserve">Hirt, M. R., Jetz, W., Rall, B. C. &amp; Brose, U. A general scaling law reveals why the largest animals are not the fastest.</w:t>
+      </w:r>
+      <w:r>
+        <w:t xml:space="preserve"> </w:t>
+      </w:r>
+      <w:r>
+        <w:rPr>
+          <w:iCs/>
+          <w:i/>
+        </w:rPr>
+        <w:t xml:space="preserve">Nature Ecology &amp; Evolution</w:t>
+      </w:r>
+      <w:r>
+        <w:t xml:space="preserve"> </w:t>
+      </w:r>
+      <w:r>
+        <w:rPr>
+          <w:bCs/>
+          <w:b/>
+        </w:rPr>
+        <w:t xml:space="preserve">1</w:t>
+      </w:r>
+      <w:r>
+        <w:t xml:space="preserve">, 1116–1122 (2017).</w:t>
+      </w:r>
+    </w:p>
+    <w:bookmarkEnd w:id="30"/>
     <w:bookmarkEnd w:id="31"/>
+    <w:p>
+      <w:r>
+        <w:br w:type="page"/>
+      </w:r>
+    </w:p>
+    <w:bookmarkStart w:id="32" w:name="colophon"/>
+    <w:p>
+      <w:pPr>
+        <w:pStyle w:val="Heading3"/>
+      </w:pPr>
+      <w:r>
+        <w:rPr>
+          <w:rStyle w:val="SectionNumber"/>
+        </w:rPr>
+        <w:t xml:space="preserve">8.0.1</w:t>
+      </w:r>
+      <w:r>
+        <w:tab/>
+      </w:r>
+      <w:r>
+        <w:t xml:space="preserve">Colophon</w:t>
+      </w:r>
+    </w:p>
+    <w:p>
+      <w:pPr>
+        <w:pStyle w:val="FirstParagraph"/>
+      </w:pPr>
+      <w:r>
+        <w:t xml:space="preserve">This report was generated on 2021-11-30 11:38:11 using the following computational environment and dependencies:</w:t>
+      </w:r>
+    </w:p>
+    <w:p>
+      <w:pPr>
+        <w:pStyle w:val="SourceCode"/>
+      </w:pPr>
+      <w:r>
+        <w:rPr>
+          <w:rStyle w:val="VerbatimChar"/>
+        </w:rPr>
+        <w:t xml:space="preserve">#&gt; ─ Session info ───────────────────────────────────────────────────────────────</w:t>
+      </w:r>
+      <w:r>
+        <w:br/>
+      </w:r>
+      <w:r>
+        <w:rPr>
+          <w:rStyle w:val="VerbatimChar"/>
+        </w:rPr>
+        <w:t xml:space="preserve">#&gt;  setting  value                       </w:t>
+      </w:r>
+      <w:r>
+        <w:br/>
+      </w:r>
+      <w:r>
+        <w:rPr>
+          <w:rStyle w:val="VerbatimChar"/>
+        </w:rPr>
+        <w:t xml:space="preserve">#&gt;  version  R version 4.0.4 (2021-02-15)</w:t>
+      </w:r>
+      <w:r>
+        <w:br/>
+      </w:r>
+      <w:r>
+        <w:rPr>
+          <w:rStyle w:val="VerbatimChar"/>
+        </w:rPr>
+        <w:t xml:space="preserve">#&gt;  os       macOS Big Sur 10.16         </w:t>
+      </w:r>
+      <w:r>
+        <w:br/>
+      </w:r>
+      <w:r>
+        <w:rPr>
+          <w:rStyle w:val="VerbatimChar"/>
+        </w:rPr>
+        <w:t xml:space="preserve">#&gt;  system   x86_64, darwin17.0          </w:t>
+      </w:r>
+      <w:r>
+        <w:br/>
+      </w:r>
+      <w:r>
+        <w:rPr>
+          <w:rStyle w:val="VerbatimChar"/>
+        </w:rPr>
+        <w:t xml:space="preserve">#&gt;  ui       X11                         </w:t>
+      </w:r>
+      <w:r>
+        <w:br/>
+      </w:r>
+      <w:r>
+        <w:rPr>
+          <w:rStyle w:val="VerbatimChar"/>
+        </w:rPr>
+        <w:t xml:space="preserve">#&gt;  language (EN)                        </w:t>
+      </w:r>
+      <w:r>
+        <w:br/>
+      </w:r>
+      <w:r>
+        <w:rPr>
+          <w:rStyle w:val="VerbatimChar"/>
+        </w:rPr>
+        <w:t xml:space="preserve">#&gt;  collate  en_US.UTF-8                 </w:t>
+      </w:r>
+      <w:r>
+        <w:br/>
+      </w:r>
+      <w:r>
+        <w:rPr>
+          <w:rStyle w:val="VerbatimChar"/>
+        </w:rPr>
+        <w:t xml:space="preserve">#&gt;  ctype    en_US.UTF-8                 </w:t>
+      </w:r>
+      <w:r>
+        <w:br/>
+      </w:r>
+      <w:r>
+        <w:rPr>
+          <w:rStyle w:val="VerbatimChar"/>
+        </w:rPr>
+        <w:t xml:space="preserve">#&gt;  tz       America/Los_Angeles         </w:t>
+      </w:r>
+      <w:r>
+        <w:br/>
+      </w:r>
+      <w:r>
+        <w:rPr>
+          <w:rStyle w:val="VerbatimChar"/>
+        </w:rPr>
+        <w:t xml:space="preserve">#&gt;  date     2021-11-30                  </w:t>
+      </w:r>
+      <w:r>
+        <w:br/>
+      </w:r>
+      <w:r>
+        <w:rPr>
+          <w:rStyle w:val="VerbatimChar"/>
+        </w:rPr>
+        <w:t xml:space="preserve">#&gt; </w:t>
+      </w:r>
+      <w:r>
+        <w:br/>
+      </w:r>
+      <w:r>
+        <w:rPr>
+          <w:rStyle w:val="VerbatimChar"/>
+        </w:rPr>
+        <w:t xml:space="preserve">#&gt; ─ Packages ───────────────────────────────────────────────────────────────────</w:t>
+      </w:r>
+      <w:r>
+        <w:br/>
+      </w:r>
+      <w:r>
+        <w:rPr>
+          <w:rStyle w:val="VerbatimChar"/>
+        </w:rPr>
+        <w:t xml:space="preserve">#&gt;  package     * version    date       lib source        </w:t>
+      </w:r>
+      <w:r>
+        <w:br/>
+      </w:r>
+      <w:r>
+        <w:rPr>
+          <w:rStyle w:val="VerbatimChar"/>
+        </w:rPr>
+        <w:t xml:space="preserve">#&gt;  assertthat    0.2.1      2019-03-21 [1] CRAN (R 4.0.2)</w:t>
+      </w:r>
+      <w:r>
+        <w:br/>
+      </w:r>
+      <w:r>
+        <w:rPr>
+          <w:rStyle w:val="VerbatimChar"/>
+        </w:rPr>
+        <w:t xml:space="preserve">#&gt;  bookdown      0.24       2021-09-02 [1] CRAN (R 4.0.2)</w:t>
+      </w:r>
+      <w:r>
+        <w:br/>
+      </w:r>
+      <w:r>
+        <w:rPr>
+          <w:rStyle w:val="VerbatimChar"/>
+        </w:rPr>
+        <w:t xml:space="preserve">#&gt;  cachem        1.0.4      2021-02-13 [1] CRAN (R 4.0.2)</w:t>
+      </w:r>
+      <w:r>
+        <w:br/>
+      </w:r>
+      <w:r>
+        <w:rPr>
+          <w:rStyle w:val="VerbatimChar"/>
+        </w:rPr>
+        <w:t xml:space="preserve">#&gt;  callr         3.7.0      2021-04-20 [1] CRAN (R 4.0.2)</w:t>
+      </w:r>
+      <w:r>
+        <w:br/>
+      </w:r>
+      <w:r>
+        <w:rPr>
+          <w:rStyle w:val="VerbatimChar"/>
+        </w:rPr>
+        <w:t xml:space="preserve">#&gt;  cli           3.0.1      2021-07-17 [1] CRAN (R 4.0.2)</w:t>
+      </w:r>
+      <w:r>
+        <w:br/>
+      </w:r>
+      <w:r>
+        <w:rPr>
+          <w:rStyle w:val="VerbatimChar"/>
+        </w:rPr>
+        <w:t xml:space="preserve">#&gt;  colorspace    2.0-0      2020-11-11 [1] CRAN (R 4.0.2)</w:t>
+      </w:r>
+      <w:r>
+        <w:br/>
+      </w:r>
+      <w:r>
+        <w:rPr>
+          <w:rStyle w:val="VerbatimChar"/>
+        </w:rPr>
+        <w:t xml:space="preserve">#&gt;  crayon        1.4.1      2021-02-08 [1] CRAN (R 4.0.2)</w:t>
+      </w:r>
+      <w:r>
+        <w:br/>
+      </w:r>
+      <w:r>
+        <w:rPr>
+          <w:rStyle w:val="VerbatimChar"/>
+        </w:rPr>
+        <w:t xml:space="preserve">#&gt;  DBI           1.1.1      2021-01-15 [1] CRAN (R 4.0.2)</w:t>
+      </w:r>
+      <w:r>
+        <w:br/>
+      </w:r>
+      <w:r>
+        <w:rPr>
+          <w:rStyle w:val="VerbatimChar"/>
+        </w:rPr>
+        <w:t xml:space="preserve">#&gt;  desc          1.4.0      2021-09-28 [1] CRAN (R 4.0.2)</w:t>
+      </w:r>
+      <w:r>
+        <w:br/>
+      </w:r>
+      <w:r>
+        <w:rPr>
+          <w:rStyle w:val="VerbatimChar"/>
+        </w:rPr>
+        <w:t xml:space="preserve">#&gt;  devtools      2.4.2      2021-06-07 [1] CRAN (R 4.0.2)</w:t>
+      </w:r>
+      <w:r>
+        <w:br/>
+      </w:r>
+      <w:r>
+        <w:rPr>
+          <w:rStyle w:val="VerbatimChar"/>
+        </w:rPr>
+        <w:t xml:space="preserve">#&gt;  digest        0.6.27     2020-10-24 [1] CRAN (R 4.0.2)</w:t>
+      </w:r>
+      <w:r>
+        <w:br/>
+      </w:r>
+      <w:r>
+        <w:rPr>
+          <w:rStyle w:val="VerbatimChar"/>
+        </w:rPr>
+        <w:t xml:space="preserve">#&gt;  dplyr       * 1.0.7      2021-06-18 [1] CRAN (R 4.0.2)</w:t>
+      </w:r>
+      <w:r>
+        <w:br/>
+      </w:r>
+      <w:r>
+        <w:rPr>
+          <w:rStyle w:val="VerbatimChar"/>
+        </w:rPr>
+        <w:t xml:space="preserve">#&gt;  ellipsis      0.3.2      2021-04-29 [1] CRAN (R 4.0.2)</w:t>
+      </w:r>
+      <w:r>
+        <w:br/>
+      </w:r>
+      <w:r>
+        <w:rPr>
+          <w:rStyle w:val="VerbatimChar"/>
+        </w:rPr>
+        <w:t xml:space="preserve">#&gt;  evaluate      0.14       2019-05-28 [1] CRAN (R 4.0.1)</w:t>
+      </w:r>
+      <w:r>
+        <w:br/>
+      </w:r>
+      <w:r>
+        <w:rPr>
+          <w:rStyle w:val="VerbatimChar"/>
+        </w:rPr>
+        <w:t xml:space="preserve">#&gt;  fansi         0.4.2      2021-01-15 [1] CRAN (R 4.0.2)</w:t>
+      </w:r>
+      <w:r>
+        <w:br/>
+      </w:r>
+      <w:r>
+        <w:rPr>
+          <w:rStyle w:val="VerbatimChar"/>
+        </w:rPr>
+        <w:t xml:space="preserve">#&gt;  farver        2.1.0      2021-02-28 [1] CRAN (R 4.0.2)</w:t>
+      </w:r>
+      <w:r>
+        <w:br/>
+      </w:r>
+      <w:r>
+        <w:rPr>
+          <w:rStyle w:val="VerbatimChar"/>
+        </w:rPr>
+        <w:t xml:space="preserve">#&gt;  fastmap       1.1.0      2021-01-25 [1] CRAN (R 4.0.2)</w:t>
+      </w:r>
+      <w:r>
+        <w:br/>
+      </w:r>
+      <w:r>
+        <w:rPr>
+          <w:rStyle w:val="VerbatimChar"/>
+        </w:rPr>
+        <w:t xml:space="preserve">#&gt;  fs            1.5.0      2020-07-31 [1] CRAN (R 4.0.2)</w:t>
+      </w:r>
+      <w:r>
+        <w:br/>
+      </w:r>
+      <w:r>
+        <w:rPr>
+          <w:rStyle w:val="VerbatimChar"/>
+        </w:rPr>
+        <w:t xml:space="preserve">#&gt;  generics      0.1.0      2020-10-31 [1] CRAN (R 4.0.2)</w:t>
+      </w:r>
+      <w:r>
+        <w:br/>
+      </w:r>
+      <w:r>
+        <w:rPr>
+          <w:rStyle w:val="VerbatimChar"/>
+        </w:rPr>
+        <w:t xml:space="preserve">#&gt;  ggplot2     * 3.3.3      2020-12-30 [1] CRAN (R 4.0.2)</w:t>
+      </w:r>
+      <w:r>
+        <w:br/>
+      </w:r>
+      <w:r>
+        <w:rPr>
+          <w:rStyle w:val="VerbatimChar"/>
+        </w:rPr>
+        <w:t xml:space="preserve">#&gt;  glue          1.4.2      2020-08-27 [1] CRAN (R 4.0.2)</w:t>
+      </w:r>
+      <w:r>
+        <w:br/>
+      </w:r>
+      <w:r>
+        <w:rPr>
+          <w:rStyle w:val="VerbatimChar"/>
+        </w:rPr>
+        <w:t xml:space="preserve">#&gt;  gtable        0.3.0      2019-03-25 [1] CRAN (R 4.0.2)</w:t>
+      </w:r>
+      <w:r>
+        <w:br/>
+      </w:r>
+      <w:r>
+        <w:rPr>
+          <w:rStyle w:val="VerbatimChar"/>
+        </w:rPr>
+        <w:t xml:space="preserve">#&gt;  highr         0.8        2019-03-20 [1] CRAN (R 4.0.2)</w:t>
+      </w:r>
+      <w:r>
+        <w:br/>
+      </w:r>
+      <w:r>
+        <w:rPr>
+          <w:rStyle w:val="VerbatimChar"/>
+        </w:rPr>
+        <w:t xml:space="preserve">#&gt;  htmltools     0.5.1.1    2021-01-22 [1] CRAN (R 4.0.2)</w:t>
+      </w:r>
+      <w:r>
+        <w:br/>
+      </w:r>
+      <w:r>
+        <w:rPr>
+          <w:rStyle w:val="VerbatimChar"/>
+        </w:rPr>
+        <w:t xml:space="preserve">#&gt;  knitr         1.31       2021-01-27 [1] CRAN (R 4.0.2)</w:t>
+      </w:r>
+      <w:r>
+        <w:br/>
+      </w:r>
+      <w:r>
+        <w:rPr>
+          <w:rStyle w:val="VerbatimChar"/>
+        </w:rPr>
+        <w:t xml:space="preserve">#&gt;  lifecycle     1.0.0      2021-02-15 [1] CRAN (R 4.0.2)</w:t>
+      </w:r>
+      <w:r>
+        <w:br/>
+      </w:r>
+      <w:r>
+        <w:rPr>
+          <w:rStyle w:val="VerbatimChar"/>
+        </w:rPr>
+        <w:t xml:space="preserve">#&gt;  magrittr      2.0.1      2020-11-17 [1] CRAN (R 4.0.2)</w:t>
+      </w:r>
+      <w:r>
+        <w:br/>
+      </w:r>
+      <w:r>
+        <w:rPr>
+          <w:rStyle w:val="VerbatimChar"/>
+        </w:rPr>
+        <w:t xml:space="preserve">#&gt;  maxspeed    * 0.0.0.9000 2021-11-30 [1] local         </w:t>
+      </w:r>
+      <w:r>
+        <w:br/>
+      </w:r>
+      <w:r>
+        <w:rPr>
+          <w:rStyle w:val="VerbatimChar"/>
+        </w:rPr>
+        <w:t xml:space="preserve">#&gt;  memoise       2.0.0      2021-01-26 [1] CRAN (R 4.0.2)</w:t>
+      </w:r>
+      <w:r>
+        <w:br/>
+      </w:r>
+      <w:r>
+        <w:rPr>
+          <w:rStyle w:val="VerbatimChar"/>
+        </w:rPr>
+        <w:t xml:space="preserve">#&gt;  munsell       0.5.0      2018-06-12 [1] CRAN (R 4.0.2)</w:t>
+      </w:r>
+      <w:r>
+        <w:br/>
+      </w:r>
+      <w:r>
+        <w:rPr>
+          <w:rStyle w:val="VerbatimChar"/>
+        </w:rPr>
+        <w:t xml:space="preserve">#&gt;  pillar        1.6.1      2021-05-16 [1] CRAN (R 4.0.2)</w:t>
+      </w:r>
+      <w:r>
+        <w:br/>
+      </w:r>
+      <w:r>
+        <w:rPr>
+          <w:rStyle w:val="VerbatimChar"/>
+        </w:rPr>
+        <w:t xml:space="preserve">#&gt;  pkgbuild      1.2.0      2020-12-15 [1] CRAN (R 4.0.2)</w:t>
+      </w:r>
+      <w:r>
+        <w:br/>
+      </w:r>
+      <w:r>
+        <w:rPr>
+          <w:rStyle w:val="VerbatimChar"/>
+        </w:rPr>
+        <w:t xml:space="preserve">#&gt;  pkgconfig     2.0.3      2019-09-22 [1] CRAN (R 4.0.2)</w:t>
+      </w:r>
+      <w:r>
+        <w:br/>
+      </w:r>
+      <w:r>
+        <w:rPr>
+          <w:rStyle w:val="VerbatimChar"/>
+        </w:rPr>
+        <w:t xml:space="preserve">#&gt;  pkgload       1.2.1      2021-04-06 [1] CRAN (R 4.0.2)</w:t>
+      </w:r>
+      <w:r>
+        <w:br/>
+      </w:r>
+      <w:r>
+        <w:rPr>
+          <w:rStyle w:val="VerbatimChar"/>
+        </w:rPr>
+        <w:t xml:space="preserve">#&gt;  prettyunits   1.1.1      2020-01-24 [1] CRAN (R 4.0.2)</w:t>
+      </w:r>
+      <w:r>
+        <w:br/>
+      </w:r>
+      <w:r>
+        <w:rPr>
+          <w:rStyle w:val="VerbatimChar"/>
+        </w:rPr>
+        <w:t xml:space="preserve">#&gt;  processx      3.5.2      2021-04-30 [1] CRAN (R 4.0.2)</w:t>
+      </w:r>
+      <w:r>
+        <w:br/>
+      </w:r>
+      <w:r>
+        <w:rPr>
+          <w:rStyle w:val="VerbatimChar"/>
+        </w:rPr>
+        <w:t xml:space="preserve">#&gt;  ps            1.5.0      2020-12-05 [1] CRAN (R 4.0.2)</w:t>
+      </w:r>
+      <w:r>
+        <w:br/>
+      </w:r>
+      <w:r>
+        <w:rPr>
+          <w:rStyle w:val="VerbatimChar"/>
+        </w:rPr>
+        <w:t xml:space="preserve">#&gt;  purrr         0.3.4      2020-04-17 [1] CRAN (R 4.0.2)</w:t>
+      </w:r>
+      <w:r>
+        <w:br/>
+      </w:r>
+      <w:r>
+        <w:rPr>
+          <w:rStyle w:val="VerbatimChar"/>
+        </w:rPr>
+        <w:t xml:space="preserve">#&gt;  R6            2.5.0      2020-10-28 [1] CRAN (R 4.0.2)</w:t>
+      </w:r>
+      <w:r>
+        <w:br/>
+      </w:r>
+      <w:r>
+        <w:rPr>
+          <w:rStyle w:val="VerbatimChar"/>
+        </w:rPr>
+        <w:t xml:space="preserve">#&gt;  remotes       2.4.0      2021-06-02 [1] CRAN (R 4.0.2)</w:t>
+      </w:r>
+      <w:r>
+        <w:br/>
+      </w:r>
+      <w:r>
+        <w:rPr>
+          <w:rStyle w:val="VerbatimChar"/>
+        </w:rPr>
+        <w:t xml:space="preserve">#&gt;  rlang         0.4.10     2020-12-30 [1] CRAN (R 4.0.2)</w:t>
+      </w:r>
+      <w:r>
+        <w:br/>
+      </w:r>
+      <w:r>
+        <w:rPr>
+          <w:rStyle w:val="VerbatimChar"/>
+        </w:rPr>
+        <w:t xml:space="preserve">#&gt;  rmarkdown     2.11       2021-09-14 [1] CRAN (R 4.0.2)</w:t>
+      </w:r>
+      <w:r>
+        <w:br/>
+      </w:r>
+      <w:r>
+        <w:rPr>
+          <w:rStyle w:val="VerbatimChar"/>
+        </w:rPr>
+        <w:t xml:space="preserve">#&gt;  rprojroot     2.0.2      2020-11-15 [1] CRAN (R 4.0.2)</w:t>
+      </w:r>
+      <w:r>
+        <w:br/>
+      </w:r>
+      <w:r>
+        <w:rPr>
+          <w:rStyle w:val="VerbatimChar"/>
+        </w:rPr>
+        <w:t xml:space="preserve">#&gt;  rstudioapi    0.13       2020-11-12 [1] CRAN (R 4.0.2)</w:t>
+      </w:r>
+      <w:r>
+        <w:br/>
+      </w:r>
+      <w:r>
+        <w:rPr>
+          <w:rStyle w:val="VerbatimChar"/>
+        </w:rPr>
+        <w:t xml:space="preserve">#&gt;  scales        1.1.1      2020-05-11 [1] CRAN (R 4.0.2)</w:t>
+      </w:r>
+      <w:r>
+        <w:br/>
+      </w:r>
+      <w:r>
+        <w:rPr>
+          <w:rStyle w:val="VerbatimChar"/>
+        </w:rPr>
+        <w:t xml:space="preserve">#&gt;  sessioninfo   1.1.1      2018-11-05 [1] CRAN (R 4.0.2)</w:t>
+      </w:r>
+      <w:r>
+        <w:br/>
+      </w:r>
+      <w:r>
+        <w:rPr>
+          <w:rStyle w:val="VerbatimChar"/>
+        </w:rPr>
+        <w:t xml:space="preserve">#&gt;  stringi       1.5.3      2020-09-09 [1] CRAN (R 4.0.2)</w:t>
+      </w:r>
+      <w:r>
+        <w:br/>
+      </w:r>
+      <w:r>
+        <w:rPr>
+          <w:rStyle w:val="VerbatimChar"/>
+        </w:rPr>
+        <w:t xml:space="preserve">#&gt;  stringr       1.4.0      2019-02-10 [1] CRAN (R 4.0.2)</w:t>
+      </w:r>
+      <w:r>
+        <w:br/>
+      </w:r>
+      <w:r>
+        <w:rPr>
+          <w:rStyle w:val="VerbatimChar"/>
+        </w:rPr>
+        <w:t xml:space="preserve">#&gt;  testthat      3.0.2      2021-02-14 [1] CRAN (R 4.0.2)</w:t>
+      </w:r>
+      <w:r>
+        <w:br/>
+      </w:r>
+      <w:r>
+        <w:rPr>
+          <w:rStyle w:val="VerbatimChar"/>
+        </w:rPr>
+        <w:t xml:space="preserve">#&gt;  tibble        3.1.0      2021-02-25 [1] CRAN (R 4.0.4)</w:t>
+      </w:r>
+      <w:r>
+        <w:br/>
+      </w:r>
+      <w:r>
+        <w:rPr>
+          <w:rStyle w:val="VerbatimChar"/>
+        </w:rPr>
+        <w:t xml:space="preserve">#&gt;  tidyselect    1.1.0      2020-05-11 [1] CRAN (R 4.0.2)</w:t>
+      </w:r>
+      <w:r>
+        <w:br/>
+      </w:r>
+      <w:r>
+        <w:rPr>
+          <w:rStyle w:val="VerbatimChar"/>
+        </w:rPr>
+        <w:t xml:space="preserve">#&gt;  usethis       2.1.3      2021-10-27 [1] CRAN (R 4.0.2)</w:t>
+      </w:r>
+      <w:r>
+        <w:br/>
+      </w:r>
+      <w:r>
+        <w:rPr>
+          <w:rStyle w:val="VerbatimChar"/>
+        </w:rPr>
+        <w:t xml:space="preserve">#&gt;  utf8          1.2.1      2021-03-12 [1] CRAN (R 4.0.2)</w:t>
+      </w:r>
+      <w:r>
+        <w:br/>
+      </w:r>
+      <w:r>
+        <w:rPr>
+          <w:rStyle w:val="VerbatimChar"/>
+        </w:rPr>
+        <w:t xml:space="preserve">#&gt;  vctrs         0.3.8      2021-04-29 [1] CRAN (R 4.0.2)</w:t>
+      </w:r>
+      <w:r>
+        <w:br/>
+      </w:r>
+      <w:r>
+        <w:rPr>
+          <w:rStyle w:val="VerbatimChar"/>
+        </w:rPr>
+        <w:t xml:space="preserve">#&gt;  withr         2.4.1      2021-01-26 [1] CRAN (R 4.0.2)</w:t>
+      </w:r>
+      <w:r>
+        <w:br/>
+      </w:r>
+      <w:r>
+        <w:rPr>
+          <w:rStyle w:val="VerbatimChar"/>
+        </w:rPr>
+        <w:t xml:space="preserve">#&gt;  xfun          0.28       2021-11-04 [1] CRAN (R 4.0.2)</w:t>
+      </w:r>
+      <w:r>
+        <w:br/>
+      </w:r>
+      <w:r>
+        <w:rPr>
+          <w:rStyle w:val="VerbatimChar"/>
+        </w:rPr>
+        <w:t xml:space="preserve">#&gt;  yaml          2.2.1      2020-02-01 [1] CRAN (R 4.0.2)</w:t>
+      </w:r>
+      <w:r>
+        <w:br/>
+      </w:r>
+      <w:r>
+        <w:rPr>
+          <w:rStyle w:val="VerbatimChar"/>
+        </w:rPr>
+        <w:t xml:space="preserve">#&gt; </w:t>
+      </w:r>
+      <w:r>
+        <w:br/>
+      </w:r>
+      <w:r>
+        <w:rPr>
+          <w:rStyle w:val="VerbatimChar"/>
+        </w:rPr>
+        <w:t xml:space="preserve">#&gt; [1] /Library/Frameworks/R.framework/Versions/4.0/Resources/library</w:t>
+      </w:r>
+    </w:p>
+    <w:p>
+      <w:pPr>
+        <w:pStyle w:val="FirstParagraph"/>
+      </w:pPr>
+      <w:r>
+        <w:t xml:space="preserve">The current Git commit details are:</w:t>
+      </w:r>
+    </w:p>
+    <w:p>
+      <w:pPr>
+        <w:pStyle w:val="SourceCode"/>
+      </w:pPr>
+      <w:r>
+        <w:rPr>
+          <w:rStyle w:val="VerbatimChar"/>
+        </w:rPr>
+        <w:t xml:space="preserve">#&gt; Local:    master /Users/seba/Dropbox/Stanford/Classes/Just Enough Software Engineering/maxspeed</w:t>
+      </w:r>
+      <w:r>
+        <w:br/>
+      </w:r>
+      <w:r>
+        <w:rPr>
+          <w:rStyle w:val="VerbatimChar"/>
+        </w:rPr>
+        <w:t xml:space="preserve">#&gt; Remote:   master @ origin (https://github.com/sebatoroarana/maxspeed.git)</w:t>
+      </w:r>
+      <w:r>
+        <w:br/>
+      </w:r>
+      <w:r>
+        <w:rPr>
+          <w:rStyle w:val="VerbatimChar"/>
+        </w:rPr>
+        <w:t xml:space="preserve">#&gt; Head:     [134583a] 2021-11-30: Create a figure</w:t>
+      </w:r>
+    </w:p>
     <w:bookmarkEnd w:id="32"/>
-    <w:p>
-      <w:r>
-        <w:br w:type="page"/>
-      </w:r>
-    </w:p>
-    <w:bookmarkStart w:id="33" w:name="colophon"/>
-    <w:p>
-      <w:pPr>
-        <w:pStyle w:val="Heading3"/>
-      </w:pPr>
-      <w:r>
-        <w:rPr>
-          <w:rStyle w:val="SectionNumber"/>
-        </w:rPr>
-        <w:t xml:space="preserve">8.0.1</w:t>
-      </w:r>
-      <w:r>
-        <w:tab/>
-      </w:r>
-      <w:r>
-        <w:t xml:space="preserve">Colophon</w:t>
-      </w:r>
-    </w:p>
-    <w:p>
-      <w:pPr>
-        <w:pStyle w:val="FirstParagraph"/>
-      </w:pPr>
-      <w:r>
-        <w:t xml:space="preserve">This report was generated on 2021-11-30 11:21:56 using the following computational environment and dependencies:</w:t>
-      </w:r>
-    </w:p>
-    <w:p>
-      <w:pPr>
-        <w:pStyle w:val="SourceCode"/>
-      </w:pPr>
-      <w:r>
-        <w:rPr>
-          <w:rStyle w:val="VerbatimChar"/>
-        </w:rPr>
-        <w:t xml:space="preserve">#&gt; ─ Session info ───────────────────────────────────────────────────────────────</w:t>
-      </w:r>
-      <w:r>
-        <w:br/>
-      </w:r>
-      <w:r>
-        <w:rPr>
-          <w:rStyle w:val="VerbatimChar"/>
-        </w:rPr>
-        <w:t xml:space="preserve">#&gt;  setting  value                       </w:t>
-      </w:r>
-      <w:r>
-        <w:br/>
-      </w:r>
-      <w:r>
-        <w:rPr>
-          <w:rStyle w:val="VerbatimChar"/>
-        </w:rPr>
-        <w:t xml:space="preserve">#&gt;  version  R version 4.0.4 (2021-02-15)</w:t>
-      </w:r>
-      <w:r>
-        <w:br/>
-      </w:r>
-      <w:r>
-        <w:rPr>
-          <w:rStyle w:val="VerbatimChar"/>
-        </w:rPr>
-        <w:t xml:space="preserve">#&gt;  os       macOS Big Sur 10.16         </w:t>
-      </w:r>
-      <w:r>
-        <w:br/>
-      </w:r>
-      <w:r>
-        <w:rPr>
-          <w:rStyle w:val="VerbatimChar"/>
-        </w:rPr>
-        <w:t xml:space="preserve">#&gt;  system   x86_64, darwin17.0          </w:t>
-      </w:r>
-      <w:r>
-        <w:br/>
-      </w:r>
-      <w:r>
-        <w:rPr>
-          <w:rStyle w:val="VerbatimChar"/>
-        </w:rPr>
-        <w:t xml:space="preserve">#&gt;  ui       X11                         </w:t>
-      </w:r>
-      <w:r>
-        <w:br/>
-      </w:r>
-      <w:r>
-        <w:rPr>
-          <w:rStyle w:val="VerbatimChar"/>
-        </w:rPr>
-        <w:t xml:space="preserve">#&gt;  language (EN)                        </w:t>
-      </w:r>
-      <w:r>
-        <w:br/>
-      </w:r>
-      <w:r>
-        <w:rPr>
-          <w:rStyle w:val="VerbatimChar"/>
-        </w:rPr>
-        <w:t xml:space="preserve">#&gt;  collate  en_US.UTF-8                 </w:t>
-      </w:r>
-      <w:r>
-        <w:br/>
-      </w:r>
-      <w:r>
-        <w:rPr>
-          <w:rStyle w:val="VerbatimChar"/>
-        </w:rPr>
-        <w:t xml:space="preserve">#&gt;  ctype    en_US.UTF-8                 </w:t>
-      </w:r>
-      <w:r>
-        <w:br/>
-      </w:r>
-      <w:r>
-        <w:rPr>
-          <w:rStyle w:val="VerbatimChar"/>
-        </w:rPr>
-        <w:t xml:space="preserve">#&gt;  tz       America/Los_Angeles         </w:t>
-      </w:r>
-      <w:r>
-        <w:br/>
-      </w:r>
-      <w:r>
-        <w:rPr>
-          <w:rStyle w:val="VerbatimChar"/>
-        </w:rPr>
-        <w:t xml:space="preserve">#&gt;  date     2021-11-30                  </w:t>
-      </w:r>
-      <w:r>
-        <w:br/>
-      </w:r>
-      <w:r>
-        <w:rPr>
-          <w:rStyle w:val="VerbatimChar"/>
-        </w:rPr>
-        <w:t xml:space="preserve">#&gt; </w:t>
-      </w:r>
-      <w:r>
-        <w:br/>
-      </w:r>
-      <w:r>
-        <w:rPr>
-          <w:rStyle w:val="VerbatimChar"/>
-        </w:rPr>
-        <w:t xml:space="preserve">#&gt; ─ Packages ───────────────────────────────────────────────────────────────────</w:t>
-      </w:r>
-      <w:r>
-        <w:br/>
-      </w:r>
-      <w:r>
-        <w:rPr>
-          <w:rStyle w:val="VerbatimChar"/>
-        </w:rPr>
-        <w:t xml:space="preserve">#&gt;  package     * version    date       lib source        </w:t>
-      </w:r>
-      <w:r>
-        <w:br/>
-      </w:r>
-      <w:r>
-        <w:rPr>
-          <w:rStyle w:val="VerbatimChar"/>
-        </w:rPr>
-        <w:t xml:space="preserve">#&gt;  assertthat    0.2.1      2019-03-21 [1] CRAN (R 4.0.2)</w:t>
-      </w:r>
-      <w:r>
-        <w:br/>
-      </w:r>
-      <w:r>
-        <w:rPr>
-          <w:rStyle w:val="VerbatimChar"/>
-        </w:rPr>
-        <w:t xml:space="preserve">#&gt;  bookdown      0.24       2021-09-02 [1] CRAN (R 4.0.2)</w:t>
-      </w:r>
-      <w:r>
-        <w:br/>
-      </w:r>
-      <w:r>
-        <w:rPr>
-          <w:rStyle w:val="VerbatimChar"/>
-        </w:rPr>
-        <w:t xml:space="preserve">#&gt;  cachem        1.0.4      2021-02-13 [1] CRAN (R 4.0.2)</w:t>
-      </w:r>
-      <w:r>
-        <w:br/>
-      </w:r>
-      <w:r>
-        <w:rPr>
-          <w:rStyle w:val="VerbatimChar"/>
-        </w:rPr>
-        <w:t xml:space="preserve">#&gt;  callr         3.7.0      2021-04-20 [1] CRAN (R 4.0.2)</w:t>
-      </w:r>
-      <w:r>
-        <w:br/>
-      </w:r>
-      <w:r>
-        <w:rPr>
-          <w:rStyle w:val="VerbatimChar"/>
-        </w:rPr>
-        <w:t xml:space="preserve">#&gt;  cli           3.0.1      2021-07-17 [1] CRAN (R 4.0.2)</w:t>
-      </w:r>
-      <w:r>
-        <w:br/>
-      </w:r>
-      <w:r>
-        <w:rPr>
-          <w:rStyle w:val="VerbatimChar"/>
-        </w:rPr>
-        <w:t xml:space="preserve">#&gt;  colorspace    2.0-0      2020-11-11 [1] CRAN (R 4.0.2)</w:t>
-      </w:r>
-      <w:r>
-        <w:br/>
-      </w:r>
-      <w:r>
-        <w:rPr>
-          <w:rStyle w:val="VerbatimChar"/>
-        </w:rPr>
-        <w:t xml:space="preserve">#&gt;  crayon        1.4.1      2021-02-08 [1] CRAN (R 4.0.2)</w:t>
-      </w:r>
-      <w:r>
-        <w:br/>
-      </w:r>
-      <w:r>
-        <w:rPr>
-          <w:rStyle w:val="VerbatimChar"/>
-        </w:rPr>
-        <w:t xml:space="preserve">#&gt;  DBI           1.1.1      2021-01-15 [1] CRAN (R 4.0.2)</w:t>
-      </w:r>
-      <w:r>
-        <w:br/>
-      </w:r>
-      <w:r>
-        <w:rPr>
-          <w:rStyle w:val="VerbatimChar"/>
-        </w:rPr>
-        <w:t xml:space="preserve">#&gt;  desc          1.4.0      2021-09-28 [1] CRAN (R 4.0.2)</w:t>
-      </w:r>
-      <w:r>
-        <w:br/>
-      </w:r>
-      <w:r>
-        <w:rPr>
-          <w:rStyle w:val="VerbatimChar"/>
-        </w:rPr>
-        <w:t xml:space="preserve">#&gt;  devtools      2.4.2      2021-06-07 [1] CRAN (R 4.0.2)</w:t>
-      </w:r>
-      <w:r>
-        <w:br/>
-      </w:r>
-      <w:r>
-        <w:rPr>
-          <w:rStyle w:val="VerbatimChar"/>
-        </w:rPr>
-        <w:t xml:space="preserve">#&gt;  digest        0.6.27     2020-10-24 [1] CRAN (R 4.0.2)</w:t>
-      </w:r>
-      <w:r>
-        <w:br/>
-      </w:r>
-      <w:r>
-        <w:rPr>
-          <w:rStyle w:val="VerbatimChar"/>
-        </w:rPr>
-        <w:t xml:space="preserve">#&gt;  dplyr       * 1.0.7      2021-06-18 [1] CRAN (R 4.0.2)</w:t>
-      </w:r>
-      <w:r>
-        <w:br/>
-      </w:r>
-      <w:r>
-        <w:rPr>
-          <w:rStyle w:val="VerbatimChar"/>
-        </w:rPr>
-        <w:t xml:space="preserve">#&gt;  ellipsis      0.3.2      2021-04-29 [1] CRAN (R 4.0.2)</w:t>
-      </w:r>
-      <w:r>
-        <w:br/>
-      </w:r>
-      <w:r>
-        <w:rPr>
-          <w:rStyle w:val="VerbatimChar"/>
-        </w:rPr>
-        <w:t xml:space="preserve">#&gt;  evaluate      0.14       2019-05-28 [1] CRAN (R 4.0.1)</w:t>
-      </w:r>
-      <w:r>
-        <w:br/>
-      </w:r>
-      <w:r>
-        <w:rPr>
-          <w:rStyle w:val="VerbatimChar"/>
-        </w:rPr>
-        <w:t xml:space="preserve">#&gt;  fansi         0.4.2      2021-01-15 [1] CRAN (R 4.0.2)</w:t>
-      </w:r>
-      <w:r>
-        <w:br/>
-      </w:r>
-      <w:r>
-        <w:rPr>
-          <w:rStyle w:val="VerbatimChar"/>
-        </w:rPr>
-        <w:t xml:space="preserve">#&gt;  farver        2.1.0      2021-02-28 [1] CRAN (R 4.0.2)</w:t>
-      </w:r>
-      <w:r>
-        <w:br/>
-      </w:r>
-      <w:r>
-        <w:rPr>
-          <w:rStyle w:val="VerbatimChar"/>
-        </w:rPr>
-        <w:t xml:space="preserve">#&gt;  fastmap       1.1.0      2021-01-25 [1] CRAN (R 4.0.2)</w:t>
-      </w:r>
-      <w:r>
-        <w:br/>
-      </w:r>
-      <w:r>
-        <w:rPr>
-          <w:rStyle w:val="VerbatimChar"/>
-        </w:rPr>
-        <w:t xml:space="preserve">#&gt;  fs            1.5.0      2020-07-31 [1] CRAN (R 4.0.2)</w:t>
-      </w:r>
-      <w:r>
-        <w:br/>
-      </w:r>
-      <w:r>
-        <w:rPr>
-          <w:rStyle w:val="VerbatimChar"/>
-        </w:rPr>
-        <w:t xml:space="preserve">#&gt;  generics      0.1.0      2020-10-31 [1] CRAN (R 4.0.2)</w:t>
-      </w:r>
-      <w:r>
-        <w:br/>
-      </w:r>
-      <w:r>
-        <w:rPr>
-          <w:rStyle w:val="VerbatimChar"/>
-        </w:rPr>
-        <w:t xml:space="preserve">#&gt;  ggplot2     * 3.3.3      2020-12-30 [1] CRAN (R 4.0.2)</w:t>
-      </w:r>
-      <w:r>
-        <w:br/>
-      </w:r>
-      <w:r>
-        <w:rPr>
-          <w:rStyle w:val="VerbatimChar"/>
-        </w:rPr>
-        <w:t xml:space="preserve">#&gt;  glue          1.4.2      2020-08-27 [1] CRAN (R 4.0.2)</w:t>
-      </w:r>
-      <w:r>
-        <w:br/>
-      </w:r>
-      <w:r>
-        <w:rPr>
-          <w:rStyle w:val="VerbatimChar"/>
-        </w:rPr>
-        <w:t xml:space="preserve">#&gt;  gtable        0.3.0      2019-03-25 [1] CRAN (R 4.0.2)</w:t>
-      </w:r>
-      <w:r>
-        <w:br/>
-      </w:r>
-      <w:r>
-        <w:rPr>
-          <w:rStyle w:val="VerbatimChar"/>
-        </w:rPr>
-        <w:t xml:space="preserve">#&gt;  highr         0.8        2019-03-20 [1] CRAN (R 4.0.2)</w:t>
-      </w:r>
-      <w:r>
-        <w:br/>
-      </w:r>
-      <w:r>
-        <w:rPr>
-          <w:rStyle w:val="VerbatimChar"/>
-        </w:rPr>
-        <w:t xml:space="preserve">#&gt;  htmltools     0.5.1.1    2021-01-22 [1] CRAN (R 4.0.2)</w:t>
-      </w:r>
-      <w:r>
-        <w:br/>
-      </w:r>
-      <w:r>
-        <w:rPr>
-          <w:rStyle w:val="VerbatimChar"/>
-        </w:rPr>
-        <w:t xml:space="preserve">#&gt;  knitr         1.31       2021-01-27 [1] CRAN (R 4.0.2)</w:t>
-      </w:r>
-      <w:r>
-        <w:br/>
-      </w:r>
-      <w:r>
-        <w:rPr>
-          <w:rStyle w:val="VerbatimChar"/>
-        </w:rPr>
-        <w:t xml:space="preserve">#&gt;  lifecycle     1.0.0      2021-02-15 [1] CRAN (R 4.0.2)</w:t>
-      </w:r>
-      <w:r>
-        <w:br/>
-      </w:r>
-      <w:r>
-        <w:rPr>
-          <w:rStyle w:val="VerbatimChar"/>
-        </w:rPr>
-        <w:t xml:space="preserve">#&gt;  magrittr      2.0.1      2020-11-17 [1] CRAN (R 4.0.2)</w:t>
-      </w:r>
-      <w:r>
-        <w:br/>
-      </w:r>
-      <w:r>
-        <w:rPr>
-          <w:rStyle w:val="VerbatimChar"/>
-        </w:rPr>
-        <w:t xml:space="preserve">#&gt;  maxspeed    * 0.0.0.9000 2021-11-30 [1] local         </w:t>
-      </w:r>
-      <w:r>
-        <w:br/>
-      </w:r>
-      <w:r>
-        <w:rPr>
-          <w:rStyle w:val="VerbatimChar"/>
-        </w:rPr>
-        <w:t xml:space="preserve">#&gt;  memoise       2.0.0      2021-01-26 [1] CRAN (R 4.0.2)</w:t>
-      </w:r>
-      <w:r>
-        <w:br/>
-      </w:r>
-      <w:r>
-        <w:rPr>
-          <w:rStyle w:val="VerbatimChar"/>
-        </w:rPr>
-        <w:t xml:space="preserve">#&gt;  munsell       0.5.0      2018-06-12 [1] CRAN (R 4.0.2)</w:t>
-      </w:r>
-      <w:r>
-        <w:br/>
-      </w:r>
-      <w:r>
-        <w:rPr>
-          <w:rStyle w:val="VerbatimChar"/>
-        </w:rPr>
-        <w:t xml:space="preserve">#&gt;  pillar        1.6.1      2021-05-16 [1] CRAN (R 4.0.2)</w:t>
-      </w:r>
-      <w:r>
-        <w:br/>
-      </w:r>
-      <w:r>
-        <w:rPr>
-          <w:rStyle w:val="VerbatimChar"/>
-        </w:rPr>
-        <w:t xml:space="preserve">#&gt;  pkgbuild      1.2.0      2020-12-15 [1] CRAN (R 4.0.2)</w:t>
-      </w:r>
-      <w:r>
-        <w:br/>
-      </w:r>
-      <w:r>
-        <w:rPr>
-          <w:rStyle w:val="VerbatimChar"/>
-        </w:rPr>
-        <w:t xml:space="preserve">#&gt;  pkgconfig     2.0.3      2019-09-22 [1] CRAN (R 4.0.2)</w:t>
-      </w:r>
-      <w:r>
-        <w:br/>
-      </w:r>
-      <w:r>
-        <w:rPr>
-          <w:rStyle w:val="VerbatimChar"/>
-        </w:rPr>
-        <w:t xml:space="preserve">#&gt;  pkgload       1.2.1      2021-04-06 [1] CRAN (R 4.0.2)</w:t>
-      </w:r>
-      <w:r>
-        <w:br/>
-      </w:r>
-      <w:r>
-        <w:rPr>
-          <w:rStyle w:val="VerbatimChar"/>
-        </w:rPr>
-        <w:t xml:space="preserve">#&gt;  prettyunits   1.1.1      2020-01-24 [1] CRAN (R 4.0.2)</w:t>
-      </w:r>
-      <w:r>
-        <w:br/>
-      </w:r>
-      <w:r>
-        <w:rPr>
-          <w:rStyle w:val="VerbatimChar"/>
-        </w:rPr>
-        <w:t xml:space="preserve">#&gt;  processx      3.5.2      2021-04-30 [1] CRAN (R 4.0.2)</w:t>
-      </w:r>
-      <w:r>
-        <w:br/>
-      </w:r>
-      <w:r>
-        <w:rPr>
-          <w:rStyle w:val="VerbatimChar"/>
-        </w:rPr>
-        <w:t xml:space="preserve">#&gt;  ps            1.5.0      2020-12-05 [1] CRAN (R 4.0.2)</w:t>
-      </w:r>
-      <w:r>
-        <w:br/>
-      </w:r>
-      <w:r>
-        <w:rPr>
-          <w:rStyle w:val="VerbatimChar"/>
-        </w:rPr>
-        <w:t xml:space="preserve">#&gt;  purrr         0.3.4      2020-04-17 [1] CRAN (R 4.0.2)</w:t>
-      </w:r>
-      <w:r>
-        <w:br/>
-      </w:r>
-      <w:r>
-        <w:rPr>
-          <w:rStyle w:val="VerbatimChar"/>
-        </w:rPr>
-        <w:t xml:space="preserve">#&gt;  R6            2.5.0      2020-10-28 [1] CRAN (R 4.0.2)</w:t>
-      </w:r>
-      <w:r>
-        <w:br/>
-      </w:r>
-      <w:r>
-        <w:rPr>
-          <w:rStyle w:val="VerbatimChar"/>
-        </w:rPr>
-        <w:t xml:space="preserve">#&gt;  remotes       2.4.0      2021-06-02 [1] CRAN (R 4.0.2)</w:t>
-      </w:r>
-      <w:r>
-        <w:br/>
-      </w:r>
-      <w:r>
-        <w:rPr>
-          <w:rStyle w:val="VerbatimChar"/>
-        </w:rPr>
-        <w:t xml:space="preserve">#&gt;  rlang         0.4.10     2020-12-30 [1] CRAN (R 4.0.2)</w:t>
-      </w:r>
-      <w:r>
-        <w:br/>
-      </w:r>
-      <w:r>
-        <w:rPr>
-          <w:rStyle w:val="VerbatimChar"/>
-        </w:rPr>
-        <w:t xml:space="preserve">#&gt;  rmarkdown     2.11       2021-09-14 [1] CRAN (R 4.0.2)</w:t>
-      </w:r>
-      <w:r>
-        <w:br/>
-      </w:r>
-      <w:r>
-        <w:rPr>
-          <w:rStyle w:val="VerbatimChar"/>
-        </w:rPr>
-        <w:t xml:space="preserve">#&gt;  rprojroot     2.0.2      2020-11-15 [1] CRAN (R 4.0.2)</w:t>
-      </w:r>
-      <w:r>
-        <w:br/>
-      </w:r>
-      <w:r>
-        <w:rPr>
-          <w:rStyle w:val="VerbatimChar"/>
-        </w:rPr>
-        <w:t xml:space="preserve">#&gt;  rstudioapi    0.13       2020-11-12 [1] CRAN (R 4.0.2)</w:t>
-      </w:r>
-      <w:r>
-        <w:br/>
-      </w:r>
-      <w:r>
-        <w:rPr>
-          <w:rStyle w:val="VerbatimChar"/>
-        </w:rPr>
-        <w:t xml:space="preserve">#&gt;  scales        1.1.1      2020-05-11 [1] CRAN (R 4.0.2)</w:t>
-      </w:r>
-      <w:r>
-        <w:br/>
-      </w:r>
-      <w:r>
-        <w:rPr>
-          <w:rStyle w:val="VerbatimChar"/>
-        </w:rPr>
-        <w:t xml:space="preserve">#&gt;  sessioninfo   1.1.1      2018-11-05 [1] CRAN (R 4.0.2)</w:t>
-      </w:r>
-      <w:r>
-        <w:br/>
-      </w:r>
-      <w:r>
-        <w:rPr>
-          <w:rStyle w:val="VerbatimChar"/>
-        </w:rPr>
-        <w:t xml:space="preserve">#&gt;  stringi       1.5.3      2020-09-09 [1] CRAN (R 4.0.2)</w:t>
-      </w:r>
-      <w:r>
-        <w:br/>
-      </w:r>
-      <w:r>
-        <w:rPr>
-          <w:rStyle w:val="VerbatimChar"/>
-        </w:rPr>
-        <w:t xml:space="preserve">#&gt;  stringr       1.4.0      2019-02-10 [1] CRAN (R 4.0.2)</w:t>
-      </w:r>
-      <w:r>
-        <w:br/>
-      </w:r>
-      <w:r>
-        <w:rPr>
-          <w:rStyle w:val="VerbatimChar"/>
-        </w:rPr>
-        <w:t xml:space="preserve">#&gt;  testthat      3.0.2      2021-02-14 [1] CRAN (R 4.0.2)</w:t>
-      </w:r>
-      <w:r>
-        <w:br/>
-      </w:r>
-      <w:r>
-        <w:rPr>
-          <w:rStyle w:val="VerbatimChar"/>
-        </w:rPr>
-        <w:t xml:space="preserve">#&gt;  tibble        3.1.0      2021-02-25 [1] CRAN (R 4.0.4)</w:t>
-      </w:r>
-      <w:r>
-        <w:br/>
-      </w:r>
-      <w:r>
-        <w:rPr>
-          <w:rStyle w:val="VerbatimChar"/>
-        </w:rPr>
-        <w:t xml:space="preserve">#&gt;  tidyselect    1.1.0      2020-05-11 [1] CRAN (R 4.0.2)</w:t>
-      </w:r>
-      <w:r>
-        <w:br/>
-      </w:r>
-      <w:r>
-        <w:rPr>
-          <w:rStyle w:val="VerbatimChar"/>
-        </w:rPr>
-        <w:t xml:space="preserve">#&gt;  usethis       2.1.3      2021-10-27 [1] CRAN (R 4.0.2)</w:t>
-      </w:r>
-      <w:r>
-        <w:br/>
-      </w:r>
-      <w:r>
-        <w:rPr>
-          <w:rStyle w:val="VerbatimChar"/>
-        </w:rPr>
-        <w:t xml:space="preserve">#&gt;  utf8          1.2.1      2021-03-12 [1] CRAN (R 4.0.2)</w:t>
-      </w:r>
-      <w:r>
-        <w:br/>
-      </w:r>
-      <w:r>
-        <w:rPr>
-          <w:rStyle w:val="VerbatimChar"/>
-        </w:rPr>
-        <w:t xml:space="preserve">#&gt;  vctrs         0.3.8      2021-04-29 [1] CRAN (R 4.0.2)</w:t>
-      </w:r>
-      <w:r>
-        <w:br/>
-      </w:r>
-      <w:r>
-        <w:rPr>
-          <w:rStyle w:val="VerbatimChar"/>
-        </w:rPr>
-        <w:t xml:space="preserve">#&gt;  withr         2.4.1      2021-01-26 [1] CRAN (R 4.0.2)</w:t>
-      </w:r>
-      <w:r>
-        <w:br/>
-      </w:r>
-      <w:r>
-        <w:rPr>
-          <w:rStyle w:val="VerbatimChar"/>
-        </w:rPr>
-        <w:t xml:space="preserve">#&gt;  xfun          0.28       2021-11-04 [1] CRAN (R 4.0.2)</w:t>
-      </w:r>
-      <w:r>
-        <w:br/>
-      </w:r>
-      <w:r>
-        <w:rPr>
-          <w:rStyle w:val="VerbatimChar"/>
-        </w:rPr>
-        <w:t xml:space="preserve">#&gt;  yaml          2.2.1      2020-02-01 [1] CRAN (R 4.0.2)</w:t>
-      </w:r>
-      <w:r>
-        <w:br/>
-      </w:r>
-      <w:r>
-        <w:rPr>
-          <w:rStyle w:val="VerbatimChar"/>
-        </w:rPr>
-        <w:t xml:space="preserve">#&gt; </w:t>
-      </w:r>
-      <w:r>
-        <w:br/>
-      </w:r>
-      <w:r>
-        <w:rPr>
-          <w:rStyle w:val="VerbatimChar"/>
-        </w:rPr>
-        <w:t xml:space="preserve">#&gt; [1] /Library/Frameworks/R.framework/Versions/4.0/Resources/library</w:t>
-      </w:r>
-    </w:p>
-    <w:p>
-      <w:pPr>
-        <w:pStyle w:val="FirstParagraph"/>
-      </w:pPr>
-      <w:r>
-        <w:t xml:space="preserve">The current Git commit details are:</w:t>
-      </w:r>
-    </w:p>
-    <w:p>
-      <w:pPr>
-        <w:pStyle w:val="SourceCode"/>
-      </w:pPr>
-      <w:r>
-        <w:rPr>
-          <w:rStyle w:val="VerbatimChar"/>
-        </w:rPr>
-        <w:t xml:space="preserve">#&gt; Local:    master /Users/seba/Dropbox/Stanford/Classes/Just Enough Software Engineering/maxspeed</w:t>
-      </w:r>
-      <w:r>
-        <w:br/>
-      </w:r>
-      <w:r>
-        <w:rPr>
-          <w:rStyle w:val="VerbatimChar"/>
-        </w:rPr>
-        <w:t xml:space="preserve">#&gt; Remote:   master @ origin (https://github.com/sebatoroarana/maxspeed.git)</w:t>
-      </w:r>
-      <w:r>
-        <w:br/>
-      </w:r>
-      <w:r>
-        <w:rPr>
-          <w:rStyle w:val="VerbatimChar"/>
-        </w:rPr>
-        <w:t xml:space="preserve">#&gt; Head:     [4162646] 2021-11-30: Add functions</w:t>
-      </w:r>
-    </w:p>
     <w:bookmarkEnd w:id="33"/>
-    <w:bookmarkEnd w:id="34"/>
     <w:sectPr>
       <w:pgSz w:w="12240" w:h="15840"/>
       <w:pgMar w:top="1440" w:right="1440" w:bottom="1440" w:left="1440" w:header="720" w:footer="720" w:gutter="0"/>

</xml_diff>

<commit_message>
Add citations and cross-references pt 2
</commit_message>
<xml_diff>
--- a/analysis/paper/paper.docx
+++ b/analysis/paper/paper.docx
@@ -230,6 +230,21 @@
         </w:rPr>
         <w:t xml:space="preserve">1</w:t>
       </w:r>
+      <w:r>
+        <w:t xml:space="preserve"> </w:t>
+      </w:r>
+      <w:r>
+        <w:t xml:space="preserve">(Fig.</w:t>
+      </w:r>
+      <w:r>
+        <w:t xml:space="preserve"> </w:t>
+      </w:r>
+      <w:r>
+        <w:t xml:space="preserve">4.1</w:t>
+      </w:r>
+      <w:r>
+        <w:t xml:space="preserve">)</w:t>
+      </w:r>
     </w:p>
     <w:bookmarkEnd w:id="21"/>
     <w:bookmarkStart w:id="22" w:name="background"/>
@@ -290,14 +305,14 @@
     </w:p>
     <w:p>
       <w:pPr>
-        <w:pStyle w:val="FirstParagraph"/>
+        <w:pStyle w:val="CaptionedFigure"/>
       </w:pPr>
       <w:r>
         <w:drawing>
           <wp:inline>
             <wp:extent cx="5943600" cy="4754880"/>
             <wp:effectExtent b="0" l="0" r="0" t="0"/>
-            <wp:docPr descr="" title="" id="1" name="Picture"/>
+            <wp:docPr descr="Figure 4.1: Replication of figure 2a from1" title="" id="1" name="Picture"/>
             <a:graphic>
               <a:graphicData uri="http://schemas.openxmlformats.org/drawingml/2006/picture">
                 <pic:pic>
@@ -337,6 +352,20 @@
     </w:p>
     <w:p>
       <w:pPr>
+        <w:pStyle w:val="ImageCaption"/>
+      </w:pPr>
+      <w:r>
+        <w:t xml:space="preserve">Figure 4.1: Replication of figure 2a from</w:t>
+      </w:r>
+      <w:r>
+        <w:rPr>
+          <w:vertAlign w:val="superscript"/>
+        </w:rPr>
+        <w:t xml:space="preserve">1</w:t>
+      </w:r>
+    </w:p>
+    <w:p>
+      <w:pPr>
         <w:pStyle w:val="CaptionedFigure"/>
       </w:pPr>
       <w:r>
@@ -344,7 +373,7 @@
           <wp:inline>
             <wp:extent cx="5943600" cy="4754880"/>
             <wp:effectExtent b="0" l="0" r="0" t="0"/>
-            <wp:docPr descr="Figure 4.1: A plot of random numbers" title="" id="1" name="Picture"/>
+            <wp:docPr descr="Figure 4.2: A plot of random numbers" title="" id="1" name="Picture"/>
             <a:graphic>
               <a:graphicData uri="http://schemas.openxmlformats.org/drawingml/2006/picture">
                 <pic:pic>
@@ -387,7 +416,7 @@
         <w:pStyle w:val="ImageCaption"/>
       </w:pPr>
       <w:r>
-        <w:t xml:space="preserve">Figure 4.1: A plot of random numbers</w:t>
+        <w:t xml:space="preserve">Figure 4.2: A plot of random numbers</w:t>
       </w:r>
     </w:p>
     <w:p>
@@ -401,7 +430,7 @@
         <w:t xml:space="preserve"> </w:t>
       </w:r>
       <w:r>
-        <w:t xml:space="preserve">4.1</w:t>
+        <w:t xml:space="preserve">4.2</w:t>
       </w:r>
       <w:r>
         <w:t xml:space="preserve"> </w:t>
@@ -571,7 +600,7 @@
         <w:pStyle w:val="FirstParagraph"/>
       </w:pPr>
       <w:r>
-        <w:t xml:space="preserve">This report was generated on 2021-11-30 11:38:11 using the following computational environment and dependencies:</w:t>
+        <w:t xml:space="preserve">This report was generated on 2021-11-30 11:42:34 using the following computational environment and dependencies:</w:t>
       </w:r>
     </w:p>
     <w:p>
@@ -1267,7 +1296,7 @@
         <w:rPr>
           <w:rStyle w:val="VerbatimChar"/>
         </w:rPr>
-        <w:t xml:space="preserve">#&gt; Head:     [134583a] 2021-11-30: Create a figure</w:t>
+        <w:t xml:space="preserve">#&gt; Head:     [9335bec] 2021-11-30: Add citations and cross-references</w:t>
       </w:r>
     </w:p>
     <w:bookmarkEnd w:id="32"/>

</xml_diff>